<commit_message>
Home - Site Institucional
</commit_message>
<xml_diff>
--- a/Documentação/Documentação_Sprint2_V2.docx
+++ b/Documentação/Documentação_Sprint2_V2.docx
@@ -117,7 +117,15 @@
         <w:jc w:val="both"/>
       </w:pPr>
       <w:r>
-        <w:t xml:space="preserve">O Brasil é atualmente o sexto país do mundo que mais sofre com catástrofes climáticas, segundo a Organização das Nações Unidas. O principal problema são os alagamentos e inundações porque trazem vendavais, deslizamentos de terra e enxurradas. O processo de urbanização traz consigo a modificação das condições de infiltração do solo pela impermeabilização, decorrente do uso e ocupação do solo por edificações, estradas, praças, ruas, etc. Assim, a área de infiltração das águas pluviais diminui consideravelmente, ocasionando um aumento dos volumes de escoamento superficial. Para minimizar estes volumes, tradicionalmente são construídas redes de drenagem em algumas áreas, visando direcionar a água até um local de descarga – rio, lago, córrego ou uma estação de tratamento de esgoto. </w:t>
+        <w:t xml:space="preserve">O Brasil é atualmente o sexto país do mundo que mais sofre com catástrofes climáticas, segundo a Organização das Nações Unidas. O principal problema são os alagamentos e inundações porque trazem vendavais, deslizamentos de terra e enxurradas. O processo de urbanização traz consigo a modificação das condições de infiltração do solo pela impermeabilização, decorrente do uso e ocupação do solo por edificações, estradas, praças, </w:t>
+      </w:r>
+      <w:proofErr w:type="gramStart"/>
+      <w:r>
+        <w:t>ruas, etc.</w:t>
+      </w:r>
+      <w:proofErr w:type="gramEnd"/>
+      <w:r>
+        <w:t xml:space="preserve"> Assim, a área de infiltração das águas pluviais diminui consideravelmente, ocasionando um aumento dos volumes de escoamento superficial. Para minimizar estes volumes, tradicionalmente são construídas redes de drenagem em algumas áreas, visando direcionar a água até um local de descarga – rio, lago, córrego ou uma estação de tratamento de esgoto. </w:t>
       </w:r>
     </w:p>
     <w:p>
@@ -174,7 +182,15 @@
         <w:t>urbanização desenfreada</w:t>
       </w:r>
       <w:r>
-        <w:t xml:space="preserve"> dificulta na infiltração da água no solo e, assim, no seu escoamento</w:t>
+        <w:t xml:space="preserve"> dificulta </w:t>
+      </w:r>
+      <w:proofErr w:type="spellStart"/>
+      <w:r>
+        <w:t>na</w:t>
+      </w:r>
+      <w:proofErr w:type="spellEnd"/>
+      <w:r>
+        <w:t xml:space="preserve"> infiltração da água no solo e, assim, no seu escoamento</w:t>
       </w:r>
       <w:r>
         <w:t xml:space="preserve">, resultando </w:t>
@@ -963,7 +979,17 @@
     </w:p>
     <w:p>
       <w:pPr>
-        <w:jc w:val="both"/>
+        <w:pStyle w:val="PargrafodaLista"/>
+      </w:pPr>
+    </w:p>
+    <w:p>
+      <w:pPr>
+        <w:pStyle w:val="PargrafodaLista"/>
+      </w:pPr>
+    </w:p>
+    <w:p>
+      <w:pPr>
+        <w:pStyle w:val="PargrafodaLista"/>
       </w:pPr>
     </w:p>
     <w:p>

</xml_diff>